<commit_message>
SpringBoot & Week3 completed(springBoot & press_REST & press_REST_databaseVersion(Uncomplete/Unable to link to database, just in-memory list) :P )
</commit_message>
<xml_diff>
--- a/report/MVC(Model-View_Controller).docx
+++ b/report/MVC(Model-View_Controller).docx
@@ -5261,8 +5261,49 @@
           <w:szCs w:val="16"/>
           <w:shd w:val="clear" w:fill="FFFFFF"/>
         </w:rPr>
-        <w:t>，但它还不够简洁和灵活，后续我们会介绍更简单的Spring MVC开发。</w:t>
-      </w:r>
+        <w:t>，但它还不够简洁和灵活，后续我们会介绍更简单的</w:t>
+      </w:r>
+      <w:r>
+        <w:rPr>
+          <w:rFonts w:hint="default" w:ascii="Helvetica" w:hAnsi="Helvetica" w:eastAsia="Helvetica" w:cs="Helvetica"/>
+          <w:i w:val="0"/>
+          <w:iCs w:val="0"/>
+          <w:caps w:val="0"/>
+          <w:color w:val="333333"/>
+          <w:spacing w:val="0"/>
+          <w:sz w:val="28"/>
+          <w:szCs w:val="28"/>
+          <w:highlight w:val="red"/>
+          <w:shd w:val="clear" w:fill="FFFFFF"/>
+        </w:rPr>
+        <w:t>Spring MVC开发</w:t>
+      </w:r>
+      <w:r>
+        <w:rPr>
+          <w:rFonts w:hint="default" w:ascii="Helvetica" w:hAnsi="Helvetica" w:eastAsia="Helvetica" w:cs="Helvetica"/>
+          <w:i w:val="0"/>
+          <w:iCs w:val="0"/>
+          <w:caps w:val="0"/>
+          <w:color w:val="333333"/>
+          <w:spacing w:val="0"/>
+          <w:sz w:val="16"/>
+          <w:szCs w:val="16"/>
+          <w:shd w:val="clear" w:fill="FFFFFF"/>
+        </w:rPr>
+        <w:t>。</w:t>
+      </w:r>
+    </w:p>
+    <w:p>
+      <w:pPr>
+        <w:numPr>
+          <w:ilvl w:val="0"/>
+          <w:numId w:val="0"/>
+        </w:numPr>
+        <w:rPr>
+          <w:rFonts w:hint="default"/>
+          <w:lang w:val="en-US" w:eastAsia="zh-CN"/>
+        </w:rPr>
+      </w:pPr>
     </w:p>
     <w:p>
       <w:pPr>
@@ -5650,7 +5691,38 @@
           <w:shd w:val="clear" w:fill="FFFFFF"/>
           <w:lang w:val="en-US" w:eastAsia="zh-CN"/>
         </w:rPr>
-        <w:t>但是，直接把MVC搭在Servlet和JSP之上还是不太好，原因如下：</w:t>
+        <w:t>但是，</w:t>
+      </w:r>
+      <w:r>
+        <w:rPr>
+          <w:rFonts w:hint="default" w:ascii="Times New Roman" w:hAnsi="Times New Roman" w:eastAsia="Arial" w:cs="Times New Roman"/>
+          <w:i w:val="0"/>
+          <w:iCs w:val="0"/>
+          <w:caps w:val="0"/>
+          <w:color w:val="4D4D4D"/>
+          <w:spacing w:val="0"/>
+          <w:sz w:val="24"/>
+          <w:szCs w:val="24"/>
+          <w:highlight w:val="cyan"/>
+          <w:shd w:val="clear" w:fill="FFFFFF"/>
+          <w:lang w:val="en-US" w:eastAsia="zh-CN"/>
+        </w:rPr>
+        <w:t>直接把MVC搭在Servlet和JSP之上还是不太好</w:t>
+      </w:r>
+      <w:r>
+        <w:rPr>
+          <w:rFonts w:hint="default" w:ascii="Times New Roman" w:hAnsi="Times New Roman" w:eastAsia="Arial" w:cs="Times New Roman"/>
+          <w:i w:val="0"/>
+          <w:iCs w:val="0"/>
+          <w:caps w:val="0"/>
+          <w:color w:val="4D4D4D"/>
+          <w:spacing w:val="0"/>
+          <w:sz w:val="24"/>
+          <w:szCs w:val="24"/>
+          <w:shd w:val="clear" w:fill="FFFFFF"/>
+          <w:lang w:val="en-US" w:eastAsia="zh-CN"/>
+        </w:rPr>
+        <w:t>，原因如下：</w:t>
       </w:r>
     </w:p>
     <w:p>
@@ -5743,7 +5815,38 @@
           <w:shd w:val="clear" w:fill="FFFFFF"/>
           <w:lang w:val="en-US" w:eastAsia="zh-CN"/>
         </w:rPr>
-        <w:t>- JSP对页面开发不友好，更好的替代品是模板引擎；</w:t>
+        <w:t>- JSP对页面开发不友好，</w:t>
+      </w:r>
+      <w:r>
+        <w:rPr>
+          <w:rFonts w:hint="default" w:ascii="Times New Roman" w:hAnsi="Times New Roman" w:eastAsia="Arial" w:cs="Times New Roman"/>
+          <w:i w:val="0"/>
+          <w:iCs w:val="0"/>
+          <w:caps w:val="0"/>
+          <w:color w:val="4D4D4D"/>
+          <w:spacing w:val="0"/>
+          <w:sz w:val="24"/>
+          <w:szCs w:val="24"/>
+          <w:highlight w:val="red"/>
+          <w:shd w:val="clear" w:fill="FFFFFF"/>
+          <w:lang w:val="en-US" w:eastAsia="zh-CN"/>
+        </w:rPr>
+        <w:t>更好的替代品是模板引擎</w:t>
+      </w:r>
+      <w:r>
+        <w:rPr>
+          <w:rFonts w:hint="default" w:ascii="Times New Roman" w:hAnsi="Times New Roman" w:eastAsia="Arial" w:cs="Times New Roman"/>
+          <w:i w:val="0"/>
+          <w:iCs w:val="0"/>
+          <w:caps w:val="0"/>
+          <w:color w:val="4D4D4D"/>
+          <w:spacing w:val="0"/>
+          <w:sz w:val="24"/>
+          <w:szCs w:val="24"/>
+          <w:shd w:val="clear" w:fill="FFFFFF"/>
+          <w:lang w:val="en-US" w:eastAsia="zh-CN"/>
+        </w:rPr>
+        <w:t>；</w:t>
       </w:r>
     </w:p>
     <w:p>
@@ -5779,7 +5882,100 @@
           <w:shd w:val="clear" w:fill="FFFFFF"/>
           <w:lang w:val="en-US" w:eastAsia="zh-CN"/>
         </w:rPr>
-        <w:t>- 业务逻辑最好由纯粹的Java类实现，而不是强迫继承自Servlet。</w:t>
+        <w:t xml:space="preserve">- </w:t>
+      </w:r>
+      <w:r>
+        <w:rPr>
+          <w:rFonts w:hint="default" w:ascii="Times New Roman" w:hAnsi="Times New Roman" w:eastAsia="Arial" w:cs="Times New Roman"/>
+          <w:i w:val="0"/>
+          <w:iCs w:val="0"/>
+          <w:caps w:val="0"/>
+          <w:color w:val="4D4D4D"/>
+          <w:spacing w:val="0"/>
+          <w:sz w:val="24"/>
+          <w:szCs w:val="24"/>
+          <w:highlight w:val="yellow"/>
+          <w:shd w:val="clear" w:fill="FFFFFF"/>
+          <w:lang w:val="en-US" w:eastAsia="zh-CN"/>
+        </w:rPr>
+        <w:t>业务逻辑</w:t>
+      </w:r>
+      <w:r>
+        <w:rPr>
+          <w:rFonts w:hint="default" w:ascii="Times New Roman" w:hAnsi="Times New Roman" w:eastAsia="Arial" w:cs="Times New Roman"/>
+          <w:i w:val="0"/>
+          <w:iCs w:val="0"/>
+          <w:caps w:val="0"/>
+          <w:color w:val="4D4D4D"/>
+          <w:spacing w:val="0"/>
+          <w:sz w:val="24"/>
+          <w:szCs w:val="24"/>
+          <w:shd w:val="clear" w:fill="FFFFFF"/>
+          <w:lang w:val="en-US" w:eastAsia="zh-CN"/>
+        </w:rPr>
+        <w:t>最好由</w:t>
+      </w:r>
+      <w:r>
+        <w:rPr>
+          <w:rFonts w:hint="default" w:ascii="Times New Roman" w:hAnsi="Times New Roman" w:eastAsia="Arial" w:cs="Times New Roman"/>
+          <w:i w:val="0"/>
+          <w:iCs w:val="0"/>
+          <w:caps w:val="0"/>
+          <w:color w:val="4D4D4D"/>
+          <w:spacing w:val="0"/>
+          <w:sz w:val="24"/>
+          <w:szCs w:val="24"/>
+          <w:highlight w:val="red"/>
+          <w:shd w:val="clear" w:fill="FFFFFF"/>
+          <w:lang w:val="en-US" w:eastAsia="zh-CN"/>
+        </w:rPr>
+        <w:t>纯粹的Java类</w:t>
+      </w:r>
+      <w:r>
+        <w:rPr>
+          <w:rFonts w:hint="default" w:ascii="Times New Roman" w:hAnsi="Times New Roman" w:eastAsia="Arial" w:cs="Times New Roman"/>
+          <w:i w:val="0"/>
+          <w:iCs w:val="0"/>
+          <w:caps w:val="0"/>
+          <w:color w:val="4D4D4D"/>
+          <w:spacing w:val="0"/>
+          <w:sz w:val="24"/>
+          <w:szCs w:val="24"/>
+          <w:shd w:val="clear" w:fill="FFFFFF"/>
+          <w:lang w:val="en-US" w:eastAsia="zh-CN"/>
+        </w:rPr>
+        <w:t>实现，而不是</w:t>
+      </w:r>
+      <w:r>
+        <w:rPr>
+          <w:rFonts w:hint="default" w:ascii="Times New Roman" w:hAnsi="Times New Roman" w:eastAsia="Arial" w:cs="Times New Roman"/>
+          <w:i w:val="0"/>
+          <w:iCs w:val="0"/>
+          <w:caps w:val="0"/>
+          <w:color w:val="4D4D4D"/>
+          <w:spacing w:val="0"/>
+          <w:sz w:val="24"/>
+          <w:szCs w:val="24"/>
+          <w:highlight w:val="cyan"/>
+          <w:shd w:val="clear" w:fill="FFFFFF"/>
+          <w:lang w:val="en-US" w:eastAsia="zh-CN"/>
+        </w:rPr>
+        <w:t>强迫继承自Servlet</w:t>
+      </w:r>
+      <w:r>
+        <w:rPr>
+          <w:rFonts w:hint="default" w:ascii="Times New Roman" w:hAnsi="Times New Roman" w:eastAsia="Arial" w:cs="Times New Roman"/>
+          <w:i w:val="0"/>
+          <w:iCs w:val="0"/>
+          <w:caps w:val="0"/>
+          <w:color w:val="4D4D4D"/>
+          <w:spacing w:val="0"/>
+          <w:sz w:val="24"/>
+          <w:szCs w:val="24"/>
+          <w:shd w:val="clear" w:fill="FFFFFF"/>
+          <w:lang w:val="en-US" w:eastAsia="zh-CN"/>
+        </w:rPr>
+        <w:t>。</w:t>
       </w:r>
     </w:p>
     <w:p>
@@ -5945,8 +6141,8 @@
       <w:r>
         <w:drawing>
           <wp:inline distT="0" distB="0" distL="114300" distR="114300">
-            <wp:extent cx="3916045" cy="2139950"/>
-            <wp:effectExtent l="0" t="0" r="8255" b="6350"/>
+            <wp:extent cx="2852420" cy="1558925"/>
+            <wp:effectExtent l="0" t="0" r="5080" b="3175"/>
             <wp:docPr id="28" name="图片 26"/>
             <wp:cNvGraphicFramePr>
               <a:graphicFrameLocks xmlns:a="http://schemas.openxmlformats.org/drawingml/2006/main" noChangeAspect="1"/>
@@ -5969,7 +6165,7 @@
                   <pic:spPr>
                     <a:xfrm>
                       <a:off x="0" y="0"/>
-                      <a:ext cx="3916045" cy="2139950"/>
+                      <a:ext cx="2852420" cy="1558925"/>
                     </a:xfrm>
                     <a:prstGeom prst="rect">
                       <a:avLst/>
@@ -6027,8 +6223,6 @@
           <w:lang w:val="en-US" w:eastAsia="zh-CN"/>
         </w:rPr>
       </w:pPr>
-      <w:bookmarkStart w:id="0" w:name="_GoBack"/>
-      <w:bookmarkEnd w:id="0"/>
     </w:p>
     <w:p>
       <w:pPr>
@@ -6037,6 +6231,155 @@
           <w:numId w:val="0"/>
         </w:numPr>
         <w:ind w:leftChars="0"/>
+        <w:rPr>
+          <w:rFonts w:hint="default" w:ascii="Times New Roman" w:hAnsi="Times New Roman" w:eastAsia="Arial" w:cs="Times New Roman"/>
+          <w:i w:val="0"/>
+          <w:iCs w:val="0"/>
+          <w:caps w:val="0"/>
+          <w:color w:val="4D4D4D"/>
+          <w:spacing w:val="0"/>
+          <w:sz w:val="24"/>
+          <w:szCs w:val="24"/>
+          <w:shd w:val="clear" w:fill="FFFFFF"/>
+          <w:lang w:val="en-US" w:eastAsia="zh-CN"/>
+        </w:rPr>
+      </w:pPr>
+    </w:p>
+    <w:p>
+      <w:pPr>
+        <w:numPr>
+          <w:ilvl w:val="0"/>
+          <w:numId w:val="0"/>
+        </w:numPr>
+        <w:ind w:leftChars="0"/>
+        <w:rPr>
+          <w:rFonts w:hint="default" w:ascii="Times New Roman" w:hAnsi="Times New Roman" w:eastAsia="Arial" w:cs="Times New Roman"/>
+          <w:i w:val="0"/>
+          <w:iCs w:val="0"/>
+          <w:caps w:val="0"/>
+          <w:color w:val="4D4D4D"/>
+          <w:spacing w:val="0"/>
+          <w:sz w:val="24"/>
+          <w:szCs w:val="24"/>
+          <w:shd w:val="clear" w:fill="FFFFFF"/>
+          <w:lang w:val="en-US" w:eastAsia="zh-CN"/>
+        </w:rPr>
+      </w:pPr>
+    </w:p>
+    <w:p>
+      <w:pPr>
+        <w:numPr>
+          <w:ilvl w:val="0"/>
+          <w:numId w:val="0"/>
+        </w:numPr>
+        <w:ind w:leftChars="0"/>
+        <w:rPr>
+          <w:rFonts w:hint="default" w:ascii="Times New Roman" w:hAnsi="Times New Roman" w:eastAsia="Arial" w:cs="Times New Roman"/>
+          <w:i w:val="0"/>
+          <w:iCs w:val="0"/>
+          <w:caps w:val="0"/>
+          <w:color w:val="4D4D4D"/>
+          <w:spacing w:val="0"/>
+          <w:sz w:val="24"/>
+          <w:szCs w:val="24"/>
+          <w:shd w:val="clear" w:fill="FFFFFF"/>
+          <w:lang w:val="en-US" w:eastAsia="zh-CN"/>
+        </w:rPr>
+      </w:pPr>
+    </w:p>
+    <w:p>
+      <w:pPr>
+        <w:numPr>
+          <w:ilvl w:val="0"/>
+          <w:numId w:val="0"/>
+        </w:numPr>
+        <w:ind w:leftChars="0"/>
+        <w:rPr>
+          <w:rFonts w:hint="default" w:ascii="Times New Roman" w:hAnsi="Times New Roman" w:eastAsia="Arial" w:cs="Times New Roman"/>
+          <w:i w:val="0"/>
+          <w:iCs w:val="0"/>
+          <w:caps w:val="0"/>
+          <w:color w:val="4D4D4D"/>
+          <w:spacing w:val="0"/>
+          <w:sz w:val="24"/>
+          <w:szCs w:val="24"/>
+          <w:shd w:val="clear" w:fill="FFFFFF"/>
+          <w:lang w:val="en-US" w:eastAsia="zh-CN"/>
+        </w:rPr>
+      </w:pPr>
+    </w:p>
+    <w:p>
+      <w:pPr>
+        <w:numPr>
+          <w:ilvl w:val="0"/>
+          <w:numId w:val="0"/>
+        </w:numPr>
+        <w:ind w:leftChars="0"/>
+        <w:rPr>
+          <w:rFonts w:hint="default" w:ascii="Times New Roman" w:hAnsi="Times New Roman" w:eastAsia="Arial" w:cs="Times New Roman"/>
+          <w:i w:val="0"/>
+          <w:iCs w:val="0"/>
+          <w:caps w:val="0"/>
+          <w:color w:val="4D4D4D"/>
+          <w:spacing w:val="0"/>
+          <w:sz w:val="24"/>
+          <w:szCs w:val="24"/>
+          <w:shd w:val="clear" w:fill="FFFFFF"/>
+          <w:lang w:val="en-US" w:eastAsia="zh-CN"/>
+        </w:rPr>
+      </w:pPr>
+    </w:p>
+    <w:p>
+      <w:pPr>
+        <w:numPr>
+          <w:ilvl w:val="0"/>
+          <w:numId w:val="0"/>
+        </w:numPr>
+        <w:ind w:leftChars="0"/>
+        <w:rPr>
+          <w:rFonts w:hint="default" w:ascii="Times New Roman" w:hAnsi="Times New Roman" w:eastAsia="Arial" w:cs="Times New Roman"/>
+          <w:i w:val="0"/>
+          <w:iCs w:val="0"/>
+          <w:caps w:val="0"/>
+          <w:color w:val="4D4D4D"/>
+          <w:spacing w:val="0"/>
+          <w:sz w:val="24"/>
+          <w:szCs w:val="24"/>
+          <w:shd w:val="clear" w:fill="FFFFFF"/>
+          <w:lang w:val="en-US" w:eastAsia="zh-CN"/>
+        </w:rPr>
+      </w:pPr>
+    </w:p>
+    <w:p>
+      <w:pPr>
+        <w:numPr>
+          <w:ilvl w:val="0"/>
+          <w:numId w:val="0"/>
+        </w:numPr>
+        <w:ind w:leftChars="0"/>
+        <w:rPr>
+          <w:rFonts w:hint="default" w:ascii="Times New Roman" w:hAnsi="Times New Roman" w:eastAsia="Arial" w:cs="Times New Roman"/>
+          <w:i w:val="0"/>
+          <w:iCs w:val="0"/>
+          <w:caps w:val="0"/>
+          <w:color w:val="4D4D4D"/>
+          <w:spacing w:val="0"/>
+          <w:sz w:val="24"/>
+          <w:szCs w:val="24"/>
+          <w:shd w:val="clear" w:fill="FFFFFF"/>
+          <w:lang w:val="en-US" w:eastAsia="zh-CN"/>
+        </w:rPr>
+      </w:pPr>
+    </w:p>
+    <w:p>
+      <w:pPr>
+        <w:numPr>
+          <w:ilvl w:val="0"/>
+          <w:numId w:val="0"/>
+        </w:numPr>
+        <w:ind w:leftChars="0"/>
+      </w:pPr>
+      <w:r>
         <w:rPr>
           <w:rFonts w:hint="default" w:ascii="Arial" w:hAnsi="Arial" w:eastAsia="Arial" w:cs="Arial"/>
           <w:i w:val="0"/>
@@ -6049,10 +6392,11 @@
           <w:shd w:val="clear" w:fill="FFFFFF"/>
           <w:lang w:val="en-US" w:eastAsia="zh-CN"/>
         </w:rPr>
-      </w:pPr>
-      <w:r>
-        <w:rPr>
-          <w:rFonts w:hint="default" w:ascii="Arial" w:hAnsi="Arial" w:eastAsia="Arial" w:cs="Arial"/>
+        <w:t>•</w:t>
+      </w:r>
+      <w:r>
+        <w:rPr>
+          <w:rFonts w:hint="eastAsia" w:ascii="Arial" w:hAnsi="Arial" w:eastAsia="Arial" w:cs="Arial"/>
           <w:i w:val="0"/>
           <w:iCs w:val="0"/>
           <w:caps w:val="0"/>
@@ -6063,21 +6407,6 @@
           <w:shd w:val="clear" w:fill="FFFFFF"/>
           <w:lang w:val="en-US" w:eastAsia="zh-CN"/>
         </w:rPr>
-        <w:t>•</w:t>
-      </w:r>
-      <w:r>
-        <w:rPr>
-          <w:rFonts w:hint="eastAsia" w:ascii="Arial" w:hAnsi="Arial" w:eastAsia="Arial" w:cs="Arial"/>
-          <w:i w:val="0"/>
-          <w:iCs w:val="0"/>
-          <w:caps w:val="0"/>
-          <w:color w:val="4D4D4D"/>
-          <w:spacing w:val="0"/>
-          <w:sz w:val="28"/>
-          <w:szCs w:val="28"/>
-          <w:shd w:val="clear" w:fill="FFFFFF"/>
-          <w:lang w:val="en-US" w:eastAsia="zh-CN"/>
-        </w:rPr>
         <w:t xml:space="preserve"> Tree:</w:t>
       </w:r>
     </w:p>
@@ -6092,8 +6421,60 @@
       <w:r>
         <w:drawing>
           <wp:inline distT="0" distB="0" distL="114300" distR="114300">
-            <wp:extent cx="3414395" cy="1966595"/>
-            <wp:effectExtent l="0" t="0" r="1905" b="1905"/>
+            <wp:extent cx="2702560" cy="2293620"/>
+            <wp:effectExtent l="0" t="0" r="2540" b="5080"/>
+            <wp:docPr id="10" name="图片 1"/>
+            <wp:cNvGraphicFramePr>
+              <a:graphicFrameLocks xmlns:a="http://schemas.openxmlformats.org/drawingml/2006/main" noChangeAspect="1"/>
+            </wp:cNvGraphicFramePr>
+            <a:graphic xmlns:a="http://schemas.openxmlformats.org/drawingml/2006/main">
+              <a:graphicData uri="http://schemas.openxmlformats.org/drawingml/2006/picture">
+                <pic:pic xmlns:pic="http://schemas.openxmlformats.org/drawingml/2006/picture">
+                  <pic:nvPicPr>
+                    <pic:cNvPr id="10" name="图片 1"/>
+                    <pic:cNvPicPr>
+                      <a:picLocks noChangeAspect="1"/>
+                    </pic:cNvPicPr>
+                  </pic:nvPicPr>
+                  <pic:blipFill>
+                    <a:blip r:embed="rId28"/>
+                    <a:stretch>
+                      <a:fillRect/>
+                    </a:stretch>
+                  </pic:blipFill>
+                  <pic:spPr>
+                    <a:xfrm>
+                      <a:off x="0" y="0"/>
+                      <a:ext cx="2702560" cy="2293620"/>
+                    </a:xfrm>
+                    <a:prstGeom prst="rect">
+                      <a:avLst/>
+                    </a:prstGeom>
+                    <a:noFill/>
+                    <a:ln>
+                      <a:noFill/>
+                    </a:ln>
+                  </pic:spPr>
+                </pic:pic>
+              </a:graphicData>
+            </a:graphic>
+          </wp:inline>
+        </w:drawing>
+      </w:r>
+    </w:p>
+    <w:p>
+      <w:pPr>
+        <w:numPr>
+          <w:ilvl w:val="0"/>
+          <w:numId w:val="0"/>
+        </w:numPr>
+        <w:ind w:leftChars="0"/>
+      </w:pPr>
+      <w:r>
+        <w:drawing>
+          <wp:inline distT="0" distB="0" distL="114300" distR="114300">
+            <wp:extent cx="2589530" cy="1491615"/>
+            <wp:effectExtent l="0" t="0" r="1270" b="6985"/>
             <wp:docPr id="25" name="图片 23"/>
             <wp:cNvGraphicFramePr>
               <a:graphicFrameLocks xmlns:a="http://schemas.openxmlformats.org/drawingml/2006/main" noChangeAspect="1"/>
@@ -6108,7 +6489,7 @@
                     </pic:cNvPicPr>
                   </pic:nvPicPr>
                   <pic:blipFill>
-                    <a:blip r:embed="rId28"/>
+                    <a:blip r:embed="rId29"/>
                     <a:stretch>
                       <a:fillRect/>
                     </a:stretch>
@@ -6116,7 +6497,7 @@
                   <pic:spPr>
                     <a:xfrm>
                       <a:off x="0" y="0"/>
-                      <a:ext cx="3414395" cy="1966595"/>
+                      <a:ext cx="2589530" cy="1491615"/>
                     </a:xfrm>
                     <a:prstGeom prst="rect">
                       <a:avLst/>
@@ -6144,8 +6525,8 @@
       <w:r>
         <w:drawing>
           <wp:inline distT="0" distB="0" distL="114300" distR="114300">
-            <wp:extent cx="3409315" cy="2265045"/>
-            <wp:effectExtent l="0" t="0" r="6985" b="8255"/>
+            <wp:extent cx="2115185" cy="1405890"/>
+            <wp:effectExtent l="0" t="0" r="5715" b="3810"/>
             <wp:docPr id="26" name="图片 24"/>
             <wp:cNvGraphicFramePr>
               <a:graphicFrameLocks xmlns:a="http://schemas.openxmlformats.org/drawingml/2006/main" noChangeAspect="1"/>
@@ -6160,7 +6541,7 @@
                     </pic:cNvPicPr>
                   </pic:nvPicPr>
                   <pic:blipFill>
-                    <a:blip r:embed="rId29"/>
+                    <a:blip r:embed="rId30"/>
                     <a:stretch>
                       <a:fillRect/>
                     </a:stretch>
@@ -6168,7 +6549,7 @@
                   <pic:spPr>
                     <a:xfrm>
                       <a:off x="0" y="0"/>
-                      <a:ext cx="3409315" cy="2265045"/>
+                      <a:ext cx="2115185" cy="1405890"/>
                     </a:xfrm>
                     <a:prstGeom prst="rect">
                       <a:avLst/>
@@ -6196,8 +6577,8 @@
       <w:r>
         <w:drawing>
           <wp:inline distT="0" distB="0" distL="114300" distR="114300">
-            <wp:extent cx="3395980" cy="2794635"/>
-            <wp:effectExtent l="0" t="0" r="7620" b="12065"/>
+            <wp:extent cx="2098675" cy="1727200"/>
+            <wp:effectExtent l="0" t="0" r="9525" b="0"/>
             <wp:docPr id="27" name="图片 25"/>
             <wp:cNvGraphicFramePr>
               <a:graphicFrameLocks xmlns:a="http://schemas.openxmlformats.org/drawingml/2006/main" noChangeAspect="1"/>
@@ -6212,7 +6593,7 @@
                     </pic:cNvPicPr>
                   </pic:nvPicPr>
                   <pic:blipFill>
-                    <a:blip r:embed="rId30"/>
+                    <a:blip r:embed="rId31"/>
                     <a:stretch>
                       <a:fillRect/>
                     </a:stretch>
@@ -6220,7 +6601,7 @@
                   <pic:spPr>
                     <a:xfrm>
                       <a:off x="0" y="0"/>
-                      <a:ext cx="3395980" cy="2794635"/>
+                      <a:ext cx="2098675" cy="1727200"/>
                     </a:xfrm>
                     <a:prstGeom prst="rect">
                       <a:avLst/>
@@ -6310,20 +6691,7 @@
         </w:numPr>
         <w:ind w:leftChars="0"/>
         <w:rPr>
-          <w:rFonts w:hint="default"/>
-          <w:lang w:val="en-US" w:eastAsia="zh-CN"/>
-        </w:rPr>
-      </w:pPr>
-    </w:p>
-    <w:p>
-      <w:pPr>
-        <w:numPr>
-          <w:ilvl w:val="0"/>
-          <w:numId w:val="0"/>
-        </w:numPr>
-        <w:ind w:leftChars="0"/>
-        <w:rPr>
-          <w:rFonts w:hint="default" w:eastAsiaTheme="minorEastAsia"/>
+          <w:rFonts w:hint="eastAsia"/>
           <w:sz w:val="36"/>
           <w:szCs w:val="44"/>
           <w:lang w:val="en-US" w:eastAsia="zh-CN"/>
@@ -6358,14 +6726,57 @@
         <w:ind w:leftChars="0"/>
         <w:rPr>
           <w:rFonts w:hint="default"/>
+          <w:sz w:val="28"/>
+          <w:szCs w:val="36"/>
+          <w:lang w:val="en-US" w:eastAsia="zh-CN"/>
+        </w:rPr>
+      </w:pPr>
+      <w:r>
+        <w:rPr>
+          <w:rFonts w:hint="default"/>
+          <w:sz w:val="28"/>
+          <w:szCs w:val="36"/>
+          <w:lang w:val="en-US" w:eastAsia="zh-CN"/>
+        </w:rPr>
+        <w:t xml:space="preserve">运行代码，在浏览器中输入URL: </w:t>
+      </w:r>
+      <w:r>
+        <w:rPr>
+          <w:rFonts w:hint="default"/>
+          <w:sz w:val="28"/>
+          <w:szCs w:val="36"/>
+          <w:highlight w:val="red"/>
+          <w:lang w:val="en-US" w:eastAsia="zh-CN"/>
+        </w:rPr>
+        <w:t>http://localhost:8080/hello?name=Bob</w:t>
+      </w:r>
+      <w:r>
+        <w:rPr>
+          <w:rFonts w:hint="default"/>
+          <w:sz w:val="28"/>
+          <w:szCs w:val="36"/>
+          <w:lang w:val="en-US" w:eastAsia="zh-CN"/>
+        </w:rPr>
+        <w:t>可以看到如下页面：</w:t>
+      </w:r>
+    </w:p>
+    <w:p>
+      <w:pPr>
+        <w:numPr>
+          <w:ilvl w:val="0"/>
+          <w:numId w:val="0"/>
+        </w:numPr>
+        <w:ind w:leftChars="0"/>
+        <w:rPr>
+          <w:rFonts w:hint="default"/>
           <w:lang w:val="en-US" w:eastAsia="zh-CN"/>
         </w:rPr>
       </w:pPr>
       <w:r>
         <w:drawing>
           <wp:inline distT="0" distB="0" distL="114300" distR="114300">
-            <wp:extent cx="5270500" cy="2839720"/>
-            <wp:effectExtent l="0" t="0" r="0" b="5080"/>
+            <wp:extent cx="4294505" cy="2313940"/>
+            <wp:effectExtent l="0" t="0" r="10795" b="10160"/>
             <wp:docPr id="24" name="图片 22"/>
             <wp:cNvGraphicFramePr>
               <a:graphicFrameLocks xmlns:a="http://schemas.openxmlformats.org/drawingml/2006/main" noChangeAspect="1"/>
@@ -6380,7 +6791,7 @@
                     </pic:cNvPicPr>
                   </pic:nvPicPr>
                   <pic:blipFill>
-                    <a:blip r:embed="rId31"/>
+                    <a:blip r:embed="rId32"/>
                     <a:stretch>
                       <a:fillRect/>
                     </a:stretch>
@@ -6388,7 +6799,7 @@
                   <pic:spPr>
                     <a:xfrm>
                       <a:off x="0" y="0"/>
-                      <a:ext cx="5270500" cy="2839720"/>
+                      <a:ext cx="4294505" cy="2313940"/>
                     </a:xfrm>
                     <a:prstGeom prst="rect">
                       <a:avLst/>
@@ -6404,6 +6815,8 @@
           </wp:inline>
         </w:drawing>
       </w:r>
+      <w:bookmarkStart w:id="0" w:name="_GoBack"/>
+      <w:bookmarkEnd w:id="0"/>
     </w:p>
     <w:sectPr>
       <w:pgSz w:w="11906" w:h="16838"/>

</xml_diff>